<commit_message>
Converting Word documents to MarkDown: "Relations Between Commands & Objects": Manually checking differences between rendered MarkDown and Word. Last checks if markup looks ok.
</commit_message>
<xml_diff>
--- a/1. Spec/08. Parameters/1. Relations Between Commands & Objects.docx
+++ b/1. Spec/08. Parameters/1. Relations Between Commands & Objects.docx
@@ -1,6 +1,6 @@
 
 <file path=word/document.xml><?xml version="1.0" encoding="utf-8"?>
-<w:document xmlns:wpc="http://schemas.microsoft.com/office/word/2010/wordprocessingCanvas" xmlns:cx="http://schemas.microsoft.com/office/drawing/2014/chartex" xmlns:cx1="http://schemas.microsoft.com/office/drawing/2015/9/8/chartex" xmlns:cx2="http://schemas.microsoft.com/office/drawing/2015/10/21/chartex" xmlns:cx3="http://schemas.microsoft.com/office/drawing/2016/5/9/chartex" xmlns:cx4="http://schemas.microsoft.com/office/drawing/2016/5/10/chartex" xmlns:cx5="http://schemas.microsoft.com/office/drawing/2016/5/11/chartex" xmlns:cx6="http://schemas.microsoft.com/office/drawing/2016/5/12/chartex" xmlns:cx7="http://schemas.microsoft.com/office/drawing/2016/5/13/chartex" xmlns:cx8="http://schemas.microsoft.com/office/drawing/2016/5/14/chartex" xmlns:mc="http://schemas.openxmlformats.org/markup-compatibility/2006" xmlns:aink="http://schemas.microsoft.com/office/drawing/2016/ink" xmlns:am3d="http://schemas.microsoft.com/office/drawing/2017/model3d" xmlns:o="urn:schemas-microsoft-com:office:office" xmlns:r="http://schemas.openxmlformats.org/officeDocument/2006/relationships" xmlns:m="http://schemas.openxmlformats.org/officeDocument/2006/math" xmlns:v="urn:schemas-microsoft-com:vml" xmlns:wp14="http://schemas.microsoft.com/office/word/2010/wordprocessingDrawing" xmlns:wp="http://schemas.openxmlformats.org/drawingml/2006/wordprocessingDrawing" xmlns:w10="urn:schemas-microsoft-com:office:word" xmlns:w="http://schemas.openxmlformats.org/wordprocessingml/2006/main" xmlns:w14="http://schemas.microsoft.com/office/word/2010/wordml" xmlns:w15="http://schemas.microsoft.com/office/word/2012/wordml" xmlns:w16cid="http://schemas.microsoft.com/office/word/2016/wordml/cid" xmlns:w16se="http://schemas.microsoft.com/office/word/2015/wordml/symex" xmlns:wpg="http://schemas.microsoft.com/office/word/2010/wordprocessingGroup" xmlns:wpi="http://schemas.microsoft.com/office/word/2010/wordprocessingInk" xmlns:wne="http://schemas.microsoft.com/office/word/2006/wordml" xmlns:wps="http://schemas.microsoft.com/office/word/2010/wordprocessingShape" mc:Ignorable="w14 w15 w16se w16cid wp14">
+<w:document xmlns:wpc="http://schemas.microsoft.com/office/word/2010/wordprocessingCanvas" xmlns:cx="http://schemas.microsoft.com/office/drawing/2014/chartex" xmlns:cx1="http://schemas.microsoft.com/office/drawing/2015/9/8/chartex" xmlns:cx2="http://schemas.microsoft.com/office/drawing/2015/10/21/chartex" xmlns:cx3="http://schemas.microsoft.com/office/drawing/2016/5/9/chartex" xmlns:cx4="http://schemas.microsoft.com/office/drawing/2016/5/10/chartex" xmlns:cx5="http://schemas.microsoft.com/office/drawing/2016/5/11/chartex" xmlns:cx6="http://schemas.microsoft.com/office/drawing/2016/5/12/chartex" xmlns:cx7="http://schemas.microsoft.com/office/drawing/2016/5/13/chartex" xmlns:cx8="http://schemas.microsoft.com/office/drawing/2016/5/14/chartex" xmlns:mc="http://schemas.openxmlformats.org/markup-compatibility/2006" xmlns:aink="http://schemas.microsoft.com/office/drawing/2016/ink" xmlns:am3d="http://schemas.microsoft.com/office/drawing/2017/model3d" xmlns:o="urn:schemas-microsoft-com:office:office" xmlns:r="http://schemas.openxmlformats.org/officeDocument/2006/relationships" xmlns:m="http://schemas.openxmlformats.org/officeDocument/2006/math" xmlns:v="urn:schemas-microsoft-com:vml" xmlns:wp14="http://schemas.microsoft.com/office/word/2010/wordprocessingDrawing" xmlns:wp="http://schemas.openxmlformats.org/drawingml/2006/wordprocessingDrawing" xmlns:w10="urn:schemas-microsoft-com:office:word" xmlns:w="http://schemas.openxmlformats.org/wordprocessingml/2006/main" xmlns:w14="http://schemas.microsoft.com/office/word/2010/wordml" xmlns:w15="http://schemas.microsoft.com/office/word/2012/wordml" xmlns:w16cex="http://schemas.microsoft.com/office/word/2018/wordml/cex" xmlns:w16cid="http://schemas.microsoft.com/office/word/2016/wordml/cid" xmlns:w16="http://schemas.microsoft.com/office/word/2018/wordml" xmlns:w16se="http://schemas.microsoft.com/office/word/2015/wordml/symex" xmlns:wpg="http://schemas.microsoft.com/office/word/2010/wordprocessingGroup" xmlns:wpi="http://schemas.microsoft.com/office/word/2010/wordprocessingInk" xmlns:wne="http://schemas.microsoft.com/office/word/2006/wordml" xmlns:wps="http://schemas.microsoft.com/office/word/2010/wordprocessingShape" mc:Ignorable="w14 w15 w16se w16cid w16 w16cex wp14">
   <w:background w:color="000000"/>
   <w:body>
     <w:tbl>
@@ -34,7 +34,7 @@
           </w:tcPr>
           <w:p>
             <w:pPr>
-              <w:pStyle w:val="Heading1"/>
+              <w:pStyle w:val="Kop1"/>
             </w:pPr>
             <w:r>
               <w:t>Circle Language Spec: Parameters</w:t>
@@ -45,7 +45,7 @@
     </w:tbl>
     <w:p>
       <w:pPr>
-        <w:pStyle w:val="Heading2"/>
+        <w:pStyle w:val="Kop2"/>
       </w:pPr>
       <w:r>
         <w:t>Relations Between Commands &amp; Objects</w:t>
@@ -53,7 +53,7 @@
     </w:p>
     <w:p>
       <w:pPr>
-        <w:pStyle w:val="Heading3"/>
+        <w:pStyle w:val="Kop3"/>
       </w:pPr>
       <w:r>
         <w:t>Concept</w:t>
@@ -245,7 +245,7 @@
     </w:p>
     <w:p>
       <w:pPr>
-        <w:pStyle w:val="Heading4"/>
+        <w:pStyle w:val="Kop4"/>
       </w:pPr>
       <w:r>
         <w:t>Object relations</w:t>
@@ -258,7 +258,7 @@
     </w:p>
     <w:p>
       <w:pPr>
-        <w:pStyle w:val="Heading4"/>
+        <w:pStyle w:val="Kop4"/>
       </w:pPr>
       <w:r>
         <w:t>Class relations</w:t>
@@ -312,7 +312,7 @@
     </w:p>
     <w:p>
       <w:pPr>
-        <w:pStyle w:val="Heading3"/>
+        <w:pStyle w:val="Kop3"/>
       </w:pPr>
       <w:r>
         <w:t xml:space="preserve">In a </w:t>
@@ -340,7 +340,7 @@
           <w:noProof/>
         </w:rPr>
         <w:drawing>
-          <wp:inline distT="0" distB="0" distL="0" distR="0" wp14:anchorId="3066D06B" wp14:editId="73567375">
+          <wp:inline distT="0" distB="0" distL="0" distR="0" wp14:anchorId="08320295" wp14:editId="0199C68E">
             <wp:extent cx="985520" cy="1955165"/>
             <wp:effectExtent l="0" t="0" r="0" b="0"/>
             <wp:docPr id="2" name="Picture 2"/>
@@ -414,7 +414,7 @@
           <w:noProof/>
         </w:rPr>
         <w:drawing>
-          <wp:inline distT="0" distB="0" distL="0" distR="0" wp14:anchorId="5698407F" wp14:editId="29EF1EAE">
+          <wp:inline distT="0" distB="0" distL="0" distR="0" wp14:anchorId="0362E073" wp14:editId="03494B5D">
             <wp:extent cx="1167765" cy="2474595"/>
             <wp:effectExtent l="0" t="0" r="0" b="0"/>
             <wp:docPr id="17" name="Picture 17"/>
@@ -488,7 +488,7 @@
           <w:noProof/>
         </w:rPr>
         <w:drawing>
-          <wp:inline distT="0" distB="0" distL="0" distR="0" wp14:anchorId="5578CB2E" wp14:editId="161798FA">
+          <wp:inline distT="0" distB="0" distL="0" distR="0" wp14:anchorId="2DDCD482" wp14:editId="0BD14FC2">
             <wp:extent cx="985520" cy="1955165"/>
             <wp:effectExtent l="0" t="0" r="0" b="0"/>
             <wp:docPr id="3" name="Picture 3"/>
@@ -545,7 +545,7 @@
           <w:noProof/>
         </w:rPr>
         <w:drawing>
-          <wp:inline distT="0" distB="0" distL="0" distR="0" wp14:anchorId="22546C90" wp14:editId="1BD59D91">
+          <wp:inline distT="0" distB="0" distL="0" distR="0" wp14:anchorId="77ED73EE" wp14:editId="6B8562FA">
             <wp:extent cx="1177290" cy="1510665"/>
             <wp:effectExtent l="0" t="0" r="0" b="0"/>
             <wp:docPr id="4" name="Picture 4"/>
@@ -619,7 +619,7 @@
           <w:noProof/>
         </w:rPr>
         <w:drawing>
-          <wp:inline distT="0" distB="0" distL="0" distR="0" wp14:anchorId="6D0A8190" wp14:editId="471972DD">
+          <wp:inline distT="0" distB="0" distL="0" distR="0" wp14:anchorId="7732F1D9" wp14:editId="78751AB9">
             <wp:extent cx="2366010" cy="1479550"/>
             <wp:effectExtent l="0" t="0" r="0" b="0"/>
             <wp:docPr id="5" name="Picture 5"/>
@@ -693,7 +693,7 @@
           <w:noProof/>
         </w:rPr>
         <w:drawing>
-          <wp:inline distT="0" distB="0" distL="0" distR="0" wp14:anchorId="3658645F" wp14:editId="780F736A">
+          <wp:inline distT="0" distB="0" distL="0" distR="0" wp14:anchorId="3F8F2604" wp14:editId="71B23633">
             <wp:extent cx="2335530" cy="2208530"/>
             <wp:effectExtent l="0" t="0" r="0" b="0"/>
             <wp:docPr id="6" name="Picture 6"/>
@@ -775,7 +775,7 @@
           <w:noProof/>
         </w:rPr>
         <w:drawing>
-          <wp:inline distT="0" distB="0" distL="0" distR="0" wp14:anchorId="03CBA0B9" wp14:editId="35E18C62">
+          <wp:inline distT="0" distB="0" distL="0" distR="0" wp14:anchorId="5CD63F0F" wp14:editId="223DF818">
             <wp:extent cx="2625725" cy="1967865"/>
             <wp:effectExtent l="0" t="0" r="0" b="0"/>
             <wp:docPr id="7" name="Picture 7"/>
@@ -867,7 +867,7 @@
           <w:noProof/>
         </w:rPr>
         <w:drawing>
-          <wp:inline distT="0" distB="0" distL="0" distR="0" wp14:anchorId="28D367C4" wp14:editId="51408DB6">
+          <wp:inline distT="0" distB="0" distL="0" distR="0" wp14:anchorId="3E637BCC" wp14:editId="09911B1A">
             <wp:extent cx="1000760" cy="1557020"/>
             <wp:effectExtent l="0" t="0" r="0" b="0"/>
             <wp:docPr id="8" name="Picture 8"/>
@@ -941,7 +941,7 @@
           <w:noProof/>
         </w:rPr>
         <w:drawing>
-          <wp:inline distT="0" distB="0" distL="0" distR="0" wp14:anchorId="34897235" wp14:editId="17EF3518">
+          <wp:inline distT="0" distB="0" distL="0" distR="0" wp14:anchorId="1EC96DB1" wp14:editId="3081F073">
             <wp:extent cx="963930" cy="1201420"/>
             <wp:effectExtent l="0" t="0" r="0" b="0"/>
             <wp:docPr id="9" name="Picture 9"/>
@@ -1023,7 +1023,7 @@
           <w:noProof/>
         </w:rPr>
         <w:drawing>
-          <wp:inline distT="0" distB="0" distL="0" distR="0" wp14:anchorId="4ED4AB64" wp14:editId="4FBFF4B8">
+          <wp:inline distT="0" distB="0" distL="0" distR="0" wp14:anchorId="03F23AC1" wp14:editId="7EC4C2D2">
             <wp:extent cx="2057400" cy="2502535"/>
             <wp:effectExtent l="0" t="0" r="0" b="0"/>
             <wp:docPr id="10" name="Picture 10"/>
@@ -1097,7 +1097,7 @@
           <w:noProof/>
         </w:rPr>
         <w:drawing>
-          <wp:inline distT="0" distB="0" distL="0" distR="0" wp14:anchorId="121C0512" wp14:editId="57FB4F4A">
+          <wp:inline distT="0" distB="0" distL="0" distR="0" wp14:anchorId="5D72E1C8" wp14:editId="1B4C9A4A">
             <wp:extent cx="889635" cy="991870"/>
             <wp:effectExtent l="0" t="0" r="0" b="0"/>
             <wp:docPr id="11" name="Picture 11"/>
@@ -1171,7 +1171,7 @@
           <w:noProof/>
         </w:rPr>
         <w:drawing>
-          <wp:inline distT="0" distB="0" distL="0" distR="0" wp14:anchorId="5F1DBC39" wp14:editId="12CAB798">
+          <wp:inline distT="0" distB="0" distL="0" distR="0" wp14:anchorId="64C7BA2F" wp14:editId="5D3E8AD8">
             <wp:extent cx="963930" cy="1207770"/>
             <wp:effectExtent l="0" t="0" r="0" b="0"/>
             <wp:docPr id="12" name="Picture 12"/>
@@ -1253,7 +1253,7 @@
           <w:noProof/>
         </w:rPr>
         <w:drawing>
-          <wp:inline distT="0" distB="0" distL="0" distR="0" wp14:anchorId="05F1F061" wp14:editId="2D9F6885">
+          <wp:inline distT="0" distB="0" distL="0" distR="0" wp14:anchorId="43615E47" wp14:editId="096AB385">
             <wp:extent cx="2085340" cy="2156460"/>
             <wp:effectExtent l="0" t="0" r="0" b="0"/>
             <wp:docPr id="13" name="Picture 13"/>
@@ -1315,7 +1315,7 @@
     </w:p>
     <w:p>
       <w:pPr>
-        <w:pStyle w:val="Heading4"/>
+        <w:pStyle w:val="Kop4"/>
       </w:pPr>
       <w:r>
         <w:t>Object relations</w:t>
@@ -1328,7 +1328,7 @@
     </w:p>
     <w:p>
       <w:pPr>
-        <w:pStyle w:val="Heading4"/>
+        <w:pStyle w:val="Kop4"/>
       </w:pPr>
       <w:r>
         <w:t>Class relations</w:t>
@@ -1353,7 +1353,7 @@
           <w:noProof/>
         </w:rPr>
         <w:drawing>
-          <wp:inline distT="0" distB="0" distL="0" distR="0" wp14:anchorId="57798165" wp14:editId="6B65D9AE">
+          <wp:inline distT="0" distB="0" distL="0" distR="0" wp14:anchorId="5D75B41B" wp14:editId="078B51E5">
             <wp:extent cx="1121410" cy="1374775"/>
             <wp:effectExtent l="0" t="0" r="0" b="0"/>
             <wp:docPr id="14" name="Picture 14"/>
@@ -1427,7 +1427,7 @@
           <w:noProof/>
         </w:rPr>
         <w:drawing>
-          <wp:inline distT="0" distB="0" distL="0" distR="0" wp14:anchorId="3D5CC7D2" wp14:editId="2B6A9470">
+          <wp:inline distT="0" distB="0" distL="0" distR="0" wp14:anchorId="06D168C1" wp14:editId="2AAC6E2F">
             <wp:extent cx="2282825" cy="1504315"/>
             <wp:effectExtent l="0" t="0" r="0" b="0"/>
             <wp:docPr id="15" name="Picture 15"/>
@@ -1501,7 +1501,7 @@
           <w:noProof/>
         </w:rPr>
         <w:drawing>
-          <wp:inline distT="0" distB="0" distL="0" distR="0" wp14:anchorId="32CD5BAA" wp14:editId="0B424D78">
+          <wp:inline distT="0" distB="0" distL="0" distR="0" wp14:anchorId="340BD226" wp14:editId="4489C3D0">
             <wp:extent cx="3178810" cy="1414780"/>
             <wp:effectExtent l="0" t="0" r="0" b="0"/>
             <wp:docPr id="16" name="Picture 16"/>
@@ -1571,7 +1571,7 @@
     </w:p>
     <w:p>
       <w:pPr>
-        <w:pStyle w:val="Heading2"/>
+        <w:pStyle w:val="Kop2"/>
       </w:pPr>
       <w:r>
         <w:t>Use this</w:t>
@@ -1593,7 +1593,16 @@
       </w:r>
     </w:p>
     <w:p/>
-    <w:p/>
+    <w:p>
+      <w:r>
+        <w:t>-----</w:t>
+      </w:r>
+    </w:p>
+    <w:p>
+      <w:r>
+        <w:tab/>
+      </w:r>
+    </w:p>
     <w:p>
       <w:r>
         <w:t>A command can be called on each object, whose class is a parameter of the command.</w:t>
@@ -1611,7 +1620,7 @@
     </w:p>
     <w:p>
       <w:pPr>
-        <w:pStyle w:val="Heading3"/>
+        <w:pStyle w:val="Kop3"/>
       </w:pPr>
       <w:r>
         <w:t>Out of Commands &amp; Classes Loosely Coupled</w:t>
@@ -1619,7 +1628,7 @@
     </w:p>
     <w:p>
       <w:pPr>
-        <w:pStyle w:val="Heading4"/>
+        <w:pStyle w:val="Kop4"/>
       </w:pPr>
       <w:r>
         <w:t>Inactive command references</w:t>
@@ -1652,7 +1661,7 @@
     </w:p>
     <w:p>
       <w:pPr>
-        <w:pStyle w:val="Heading4"/>
+        <w:pStyle w:val="Kop4"/>
       </w:pPr>
       <w:r>
         <w:t>Local variables</w:t>
@@ -1668,7 +1677,15 @@
       </w:r>
       <w:proofErr w:type="spellEnd"/>
       <w:r>
-        <w:t xml:space="preserve"> written or read. Local variables are private contents of a command. Since they can not be </w:t>
+        <w:t xml:space="preserve"> written or read. Local variables are private contents of a command. Since they </w:t>
+      </w:r>
+      <w:proofErr w:type="spellStart"/>
+      <w:r>
+        <w:t>can not</w:t>
+      </w:r>
+      <w:proofErr w:type="spellEnd"/>
+      <w:r>
+        <w:t xml:space="preserve"> be </w:t>
       </w:r>
       <w:proofErr w:type="spellStart"/>
       <w:r>
@@ -1718,7 +1735,7 @@
     </w:p>
     <w:p>
       <w:pPr>
-        <w:pStyle w:val="Heading2"/>
+        <w:pStyle w:val="Kop2"/>
       </w:pPr>
       <w:r>
         <w:t>Ideas</w:t>
@@ -1761,7 +1778,7 @@
           <w:noProof/>
         </w:rPr>
         <w:drawing>
-          <wp:inline distT="0" distB="0" distL="0" distR="0" wp14:anchorId="1F8ACAFF" wp14:editId="2A9A60A5">
+          <wp:inline distT="0" distB="0" distL="0" distR="0" wp14:anchorId="7429CB64" wp14:editId="026CAA73">
             <wp:extent cx="4058920" cy="3326765"/>
             <wp:effectExtent l="0" t="0" r="0" b="0"/>
             <wp:docPr id="18" name="Picture 18"/>
@@ -1820,7 +1837,7 @@
     <w:p/>
     <w:p>
       <w:pPr>
-        <w:pStyle w:val="Heading3"/>
+        <w:pStyle w:val="Kop3"/>
       </w:pPr>
       <w:r>
         <w:t>Parameter and Argument</w:t>
@@ -1838,21 +1855,7 @@
           <w:i/>
           <w:iCs/>
         </w:rPr>
-        <w:t>(</w:t>
-      </w:r>
-      <w:r>
-        <w:rPr>
-          <w:i/>
-          <w:iCs/>
-        </w:rPr>
-        <w:t>From the original Symbol documentation</w:t>
-      </w:r>
-      <w:r>
-        <w:rPr>
-          <w:i/>
-          <w:iCs/>
-        </w:rPr>
-        <w:t>)</w:t>
+        <w:t>(From the original Symbol documentation)</w:t>
       </w:r>
     </w:p>
     <w:p/>
@@ -1885,7 +1888,7 @@
           <w:noProof/>
         </w:rPr>
         <w:drawing>
-          <wp:inline distT="0" distB="0" distL="0" distR="0">
+          <wp:inline distT="0" distB="0" distL="0" distR="0" wp14:anchorId="1DD3BFA4" wp14:editId="5F6BC375">
             <wp:extent cx="2335530" cy="883285"/>
             <wp:effectExtent l="0" t="0" r="0" b="0"/>
             <wp:docPr id="1" name="Picture 1"/>
@@ -1961,8 +1964,11 @@
       </w:r>
     </w:p>
     <w:p/>
-    <w:p/>
-    <w:p/>
+    <w:p>
+      <w:r>
+        <w:t>-----</w:t>
+      </w:r>
+    </w:p>
     <w:p/>
     <w:p>
       <w:pPr>
@@ -1976,10 +1982,9 @@
         <w:t>Definitions of the terms parameter and argument</w:t>
       </w:r>
     </w:p>
-    <w:p/>
-    <w:p>
-      <w:pPr>
-        <w:pStyle w:val="Heading4"/>
+    <w:p>
+      <w:pPr>
+        <w:pStyle w:val="Kop4"/>
       </w:pPr>
       <w:r>
         <w:t>Brainstorm</w:t>
@@ -1987,7 +1992,7 @@
     </w:p>
     <w:p>
       <w:pPr>
-        <w:pStyle w:val="Heading5"/>
+        <w:pStyle w:val="Kop5"/>
       </w:pPr>
       <w:r>
         <w:t>Other</w:t>
@@ -2008,7 +2013,7 @@
     </w:p>
     <w:p>
       <w:pPr>
-        <w:pStyle w:val="Heading3"/>
+        <w:pStyle w:val="Kop3"/>
       </w:pPr>
       <w:r>
         <w:t>Misc Ideas</w:t>
@@ -2018,16 +2023,8 @@
       <w:r>
         <w:t xml:space="preserve">Nice phrase? </w:t>
       </w:r>
-      <w:bookmarkStart w:id="0" w:name="_GoBack"/>
-      <w:bookmarkEnd w:id="0"/>
-      <w:r>
-        <w:t>"</w:t>
-      </w:r>
-      <w:r>
-        <w:t>how to link objects to a command.</w:t>
-      </w:r>
-      <w:r>
-        <w:t>"</w:t>
+      <w:r>
+        <w:t>"how to link objects to a command."</w:t>
       </w:r>
     </w:p>
     <w:sectPr>
@@ -2041,7 +2038,7 @@
 </file>
 
 <file path=word/numbering.xml><?xml version="1.0" encoding="utf-8"?>
-<w:numbering xmlns:wpc="http://schemas.microsoft.com/office/word/2010/wordprocessingCanvas" xmlns:cx="http://schemas.microsoft.com/office/drawing/2014/chartex" xmlns:cx1="http://schemas.microsoft.com/office/drawing/2015/9/8/chartex" xmlns:cx2="http://schemas.microsoft.com/office/drawing/2015/10/21/chartex" xmlns:cx3="http://schemas.microsoft.com/office/drawing/2016/5/9/chartex" xmlns:cx4="http://schemas.microsoft.com/office/drawing/2016/5/10/chartex" xmlns:cx5="http://schemas.microsoft.com/office/drawing/2016/5/11/chartex" xmlns:cx6="http://schemas.microsoft.com/office/drawing/2016/5/12/chartex" xmlns:cx7="http://schemas.microsoft.com/office/drawing/2016/5/13/chartex" xmlns:cx8="http://schemas.microsoft.com/office/drawing/2016/5/14/chartex" xmlns:mc="http://schemas.openxmlformats.org/markup-compatibility/2006" xmlns:aink="http://schemas.microsoft.com/office/drawing/2016/ink" xmlns:am3d="http://schemas.microsoft.com/office/drawing/2017/model3d" xmlns:o="urn:schemas-microsoft-com:office:office" xmlns:r="http://schemas.openxmlformats.org/officeDocument/2006/relationships" xmlns:m="http://schemas.openxmlformats.org/officeDocument/2006/math" xmlns:v="urn:schemas-microsoft-com:vml" xmlns:wp14="http://schemas.microsoft.com/office/word/2010/wordprocessingDrawing" xmlns:wp="http://schemas.openxmlformats.org/drawingml/2006/wordprocessingDrawing" xmlns:w10="urn:schemas-microsoft-com:office:word" xmlns:w="http://schemas.openxmlformats.org/wordprocessingml/2006/main" xmlns:w14="http://schemas.microsoft.com/office/word/2010/wordml" xmlns:w15="http://schemas.microsoft.com/office/word/2012/wordml" xmlns:w16cid="http://schemas.microsoft.com/office/word/2016/wordml/cid" xmlns:w16se="http://schemas.microsoft.com/office/word/2015/wordml/symex" xmlns:wpg="http://schemas.microsoft.com/office/word/2010/wordprocessingGroup" xmlns:wpi="http://schemas.microsoft.com/office/word/2010/wordprocessingInk" xmlns:wne="http://schemas.microsoft.com/office/word/2006/wordml" xmlns:wps="http://schemas.microsoft.com/office/word/2010/wordprocessingShape" mc:Ignorable="w14 w15 w16se w16cid wp14">
+<w:numbering xmlns:wpc="http://schemas.microsoft.com/office/word/2010/wordprocessingCanvas" xmlns:cx="http://schemas.microsoft.com/office/drawing/2014/chartex" xmlns:cx1="http://schemas.microsoft.com/office/drawing/2015/9/8/chartex" xmlns:cx2="http://schemas.microsoft.com/office/drawing/2015/10/21/chartex" xmlns:cx3="http://schemas.microsoft.com/office/drawing/2016/5/9/chartex" xmlns:cx4="http://schemas.microsoft.com/office/drawing/2016/5/10/chartex" xmlns:cx5="http://schemas.microsoft.com/office/drawing/2016/5/11/chartex" xmlns:cx6="http://schemas.microsoft.com/office/drawing/2016/5/12/chartex" xmlns:cx7="http://schemas.microsoft.com/office/drawing/2016/5/13/chartex" xmlns:cx8="http://schemas.microsoft.com/office/drawing/2016/5/14/chartex" xmlns:mc="http://schemas.openxmlformats.org/markup-compatibility/2006" xmlns:aink="http://schemas.microsoft.com/office/drawing/2016/ink" xmlns:am3d="http://schemas.microsoft.com/office/drawing/2017/model3d" xmlns:o="urn:schemas-microsoft-com:office:office" xmlns:r="http://schemas.openxmlformats.org/officeDocument/2006/relationships" xmlns:m="http://schemas.openxmlformats.org/officeDocument/2006/math" xmlns:v="urn:schemas-microsoft-com:vml" xmlns:wp14="http://schemas.microsoft.com/office/word/2010/wordprocessingDrawing" xmlns:wp="http://schemas.openxmlformats.org/drawingml/2006/wordprocessingDrawing" xmlns:w10="urn:schemas-microsoft-com:office:word" xmlns:w="http://schemas.openxmlformats.org/wordprocessingml/2006/main" xmlns:w14="http://schemas.microsoft.com/office/word/2010/wordml" xmlns:w15="http://schemas.microsoft.com/office/word/2012/wordml" xmlns:w16cex="http://schemas.microsoft.com/office/word/2018/wordml/cex" xmlns:w16cid="http://schemas.microsoft.com/office/word/2016/wordml/cid" xmlns:w16="http://schemas.microsoft.com/office/word/2018/wordml" xmlns:w16se="http://schemas.microsoft.com/office/word/2015/wordml/symex" xmlns:wpg="http://schemas.microsoft.com/office/word/2010/wordprocessingGroup" xmlns:wpi="http://schemas.microsoft.com/office/word/2010/wordprocessingInk" xmlns:wne="http://schemas.microsoft.com/office/word/2006/wordml" xmlns:wps="http://schemas.microsoft.com/office/word/2010/wordprocessingShape" mc:Ignorable="w14 w15 w16se w16cid w16 w16cex wp14">
   <w:abstractNum w:abstractNumId="0" w15:restartNumberingAfterBreak="0">
     <w:nsid w:val="FFFFFF7C"/>
     <w:multiLevelType w:val="singleLevel"/>
@@ -2404,7 +2401,7 @@
 </file>
 
 <file path=word/styles.xml><?xml version="1.0" encoding="utf-8"?>
-<w:styles xmlns:mc="http://schemas.openxmlformats.org/markup-compatibility/2006" xmlns:r="http://schemas.openxmlformats.org/officeDocument/2006/relationships" xmlns:w="http://schemas.openxmlformats.org/wordprocessingml/2006/main" xmlns:w14="http://schemas.microsoft.com/office/word/2010/wordml" xmlns:w15="http://schemas.microsoft.com/office/word/2012/wordml" xmlns:w16cid="http://schemas.microsoft.com/office/word/2016/wordml/cid" xmlns:w16se="http://schemas.microsoft.com/office/word/2015/wordml/symex" mc:Ignorable="w14 w15 w16se w16cid">
+<w:styles xmlns:mc="http://schemas.openxmlformats.org/markup-compatibility/2006" xmlns:r="http://schemas.openxmlformats.org/officeDocument/2006/relationships" xmlns:w="http://schemas.openxmlformats.org/wordprocessingml/2006/main" xmlns:w14="http://schemas.microsoft.com/office/word/2010/wordml" xmlns:w15="http://schemas.microsoft.com/office/word/2012/wordml" xmlns:w16cex="http://schemas.microsoft.com/office/word/2018/wordml/cex" xmlns:w16cid="http://schemas.microsoft.com/office/word/2016/wordml/cid" xmlns:w16="http://schemas.microsoft.com/office/word/2018/wordml" xmlns:w16se="http://schemas.microsoft.com/office/word/2015/wordml/symex" mc:Ignorable="w14 w15 w16se w16cid w16 w16cex">
   <w:docDefaults>
     <w:rPrDefault>
       <w:rPr>
@@ -2792,7 +2789,7 @@
     <w:lsdException w:name="Unresolved Mention" w:semiHidden="1" w:unhideWhenUsed="1"/>
     <w:lsdException w:name="Smart Link" w:semiHidden="1" w:unhideWhenUsed="1"/>
   </w:latentStyles>
-  <w:style w:type="paragraph" w:default="1" w:styleId="Normal">
+  <w:style w:type="paragraph" w:default="1" w:styleId="Standaard">
     <w:name w:val="Normal"/>
     <w:qFormat/>
     <w:rsid w:val="003271FC"/>
@@ -2804,10 +2801,10 @@
       <w:szCs w:val="26"/>
     </w:rPr>
   </w:style>
-  <w:style w:type="paragraph" w:styleId="Heading1">
+  <w:style w:type="paragraph" w:styleId="Kop1">
     <w:name w:val="heading 1"/>
-    <w:basedOn w:val="Normal"/>
-    <w:next w:val="Normal"/>
+    <w:basedOn w:val="Standaard"/>
+    <w:next w:val="Standaard"/>
     <w:qFormat/>
     <w:rsid w:val="003271FC"/>
     <w:pPr>
@@ -2825,10 +2822,10 @@
       <w:szCs w:val="36"/>
     </w:rPr>
   </w:style>
-  <w:style w:type="paragraph" w:styleId="Heading2">
+  <w:style w:type="paragraph" w:styleId="Kop2">
     <w:name w:val="heading 2"/>
-    <w:basedOn w:val="Normal"/>
-    <w:next w:val="Normal"/>
+    <w:basedOn w:val="Standaard"/>
+    <w:next w:val="Standaard"/>
     <w:qFormat/>
     <w:rsid w:val="003271FC"/>
     <w:pPr>
@@ -2846,10 +2843,10 @@
       <w:szCs w:val="28"/>
     </w:rPr>
   </w:style>
-  <w:style w:type="paragraph" w:styleId="Heading3">
+  <w:style w:type="paragraph" w:styleId="Kop3">
     <w:name w:val="heading 3"/>
-    <w:basedOn w:val="Normal"/>
-    <w:next w:val="Normal"/>
+    <w:basedOn w:val="Standaard"/>
+    <w:next w:val="Standaard"/>
     <w:qFormat/>
     <w:rsid w:val="00711C53"/>
     <w:pPr>
@@ -2864,11 +2861,11 @@
       <w:sz w:val="22"/>
     </w:rPr>
   </w:style>
-  <w:style w:type="paragraph" w:styleId="Heading4">
+  <w:style w:type="paragraph" w:styleId="Kop4">
     <w:name w:val="heading 4"/>
-    <w:basedOn w:val="Normal"/>
-    <w:next w:val="Normal"/>
-    <w:link w:val="Heading4Char"/>
+    <w:basedOn w:val="Standaard"/>
+    <w:next w:val="Standaard"/>
+    <w:link w:val="Kop4Char"/>
     <w:qFormat/>
     <w:rsid w:val="00711C53"/>
     <w:pPr>
@@ -2883,11 +2880,11 @@
       <w:szCs w:val="28"/>
     </w:rPr>
   </w:style>
-  <w:style w:type="paragraph" w:styleId="Heading5">
+  <w:style w:type="paragraph" w:styleId="Kop5">
     <w:name w:val="heading 5"/>
-    <w:basedOn w:val="Normal"/>
-    <w:next w:val="Normal"/>
-    <w:link w:val="Heading5Char"/>
+    <w:basedOn w:val="Standaard"/>
+    <w:next w:val="Standaard"/>
+    <w:link w:val="Kop5Char"/>
     <w:uiPriority w:val="9"/>
     <w:unhideWhenUsed/>
     <w:qFormat/>
@@ -2903,13 +2900,13 @@
       <w:color w:val="2F5496" w:themeColor="accent1" w:themeShade="BF"/>
     </w:rPr>
   </w:style>
-  <w:style w:type="character" w:default="1" w:styleId="DefaultParagraphFont">
+  <w:style w:type="character" w:default="1" w:styleId="Standaardalinea-lettertype">
     <w:name w:val="Default Paragraph Font"/>
     <w:uiPriority w:val="1"/>
     <w:semiHidden/>
     <w:unhideWhenUsed/>
   </w:style>
-  <w:style w:type="table" w:default="1" w:styleId="TableNormal">
+  <w:style w:type="table" w:default="1" w:styleId="Standaardtabel">
     <w:name w:val="Normal Table"/>
     <w:uiPriority w:val="99"/>
     <w:semiHidden/>
@@ -2924,7 +2921,7 @@
       </w:tblCellMar>
     </w:tblPr>
   </w:style>
-  <w:style w:type="numbering" w:default="1" w:styleId="NoList">
+  <w:style w:type="numbering" w:default="1" w:styleId="Geenlijst">
     <w:name w:val="No List"/>
     <w:uiPriority w:val="99"/>
     <w:semiHidden/>
@@ -2939,7 +2936,7 @@
   </w:style>
   <w:style w:type="paragraph" w:customStyle="1" w:styleId="AuthoringDetails">
     <w:name w:val="Authoring Details"/>
-    <w:basedOn w:val="Normal"/>
+    <w:basedOn w:val="Standaard"/>
     <w:rsid w:val="007E7FC4"/>
     <w:rPr>
       <w:i/>
@@ -2947,9 +2944,9 @@
       <w:lang w:val="nl-NL"/>
     </w:rPr>
   </w:style>
-  <w:style w:type="table" w:styleId="TableGrid">
+  <w:style w:type="table" w:styleId="Tabelraster">
     <w:name w:val="Table Grid"/>
-    <w:basedOn w:val="TableNormal"/>
+    <w:basedOn w:val="Standaardtabel"/>
     <w:rsid w:val="003271FC"/>
     <w:pPr>
       <w:jc w:val="both"/>
@@ -2965,9 +2962,9 @@
       </w:tblBorders>
     </w:tblPr>
   </w:style>
-  <w:style w:type="paragraph" w:styleId="DocumentMap">
+  <w:style w:type="paragraph" w:styleId="Documentstructuur">
     <w:name w:val="Document Map"/>
-    <w:basedOn w:val="Normal"/>
+    <w:basedOn w:val="Standaard"/>
     <w:rsid w:val="003271FC"/>
     <w:pPr>
       <w:shd w:val="clear" w:color="auto" w:fill="000080"/>
@@ -2976,9 +2973,9 @@
       <w:rFonts w:cs="Tahoma"/>
     </w:rPr>
   </w:style>
-  <w:style w:type="paragraph" w:styleId="BalloonText">
+  <w:style w:type="paragraph" w:styleId="Ballontekst">
     <w:name w:val="Balloon Text"/>
-    <w:basedOn w:val="Normal"/>
+    <w:basedOn w:val="Standaard"/>
     <w:rsid w:val="00954D31"/>
     <w:rPr>
       <w:rFonts w:cs="Tahoma"/>
@@ -2986,10 +2983,10 @@
       <w:szCs w:val="16"/>
     </w:rPr>
   </w:style>
-  <w:style w:type="paragraph" w:styleId="Caption">
+  <w:style w:type="paragraph" w:styleId="Bijschrift">
     <w:name w:val="caption"/>
-    <w:basedOn w:val="Normal"/>
-    <w:next w:val="Normal"/>
+    <w:basedOn w:val="Standaard"/>
+    <w:next w:val="Standaard"/>
     <w:qFormat/>
     <w:rsid w:val="00954D31"/>
     <w:pPr>
@@ -3001,7 +2998,7 @@
       <w:szCs w:val="20"/>
     </w:rPr>
   </w:style>
-  <w:style w:type="character" w:styleId="CommentReference">
+  <w:style w:type="character" w:styleId="Verwijzingopmerking">
     <w:name w:val="annotation reference"/>
     <w:rsid w:val="00954D31"/>
     <w:rPr>
@@ -3009,49 +3006,49 @@
       <w:szCs w:val="16"/>
     </w:rPr>
   </w:style>
-  <w:style w:type="paragraph" w:styleId="CommentText">
+  <w:style w:type="paragraph" w:styleId="Tekstopmerking">
     <w:name w:val="annotation text"/>
-    <w:basedOn w:val="Normal"/>
+    <w:basedOn w:val="Standaard"/>
     <w:rsid w:val="00954D31"/>
     <w:rPr>
       <w:szCs w:val="20"/>
     </w:rPr>
   </w:style>
-  <w:style w:type="paragraph" w:styleId="CommentSubject">
+  <w:style w:type="paragraph" w:styleId="Onderwerpvanopmerking">
     <w:name w:val="annotation subject"/>
-    <w:basedOn w:val="CommentText"/>
-    <w:next w:val="CommentText"/>
+    <w:basedOn w:val="Tekstopmerking"/>
+    <w:next w:val="Tekstopmerking"/>
     <w:rsid w:val="00954D31"/>
     <w:rPr>
       <w:b/>
       <w:bCs/>
     </w:rPr>
   </w:style>
-  <w:style w:type="character" w:styleId="EndnoteReference">
+  <w:style w:type="character" w:styleId="Eindnootmarkering">
     <w:name w:val="endnote reference"/>
     <w:rsid w:val="00954D31"/>
     <w:rPr>
       <w:vertAlign w:val="superscript"/>
     </w:rPr>
   </w:style>
-  <w:style w:type="paragraph" w:styleId="EndnoteText">
+  <w:style w:type="paragraph" w:styleId="Eindnoottekst">
     <w:name w:val="endnote text"/>
-    <w:basedOn w:val="Normal"/>
+    <w:basedOn w:val="Standaard"/>
     <w:rsid w:val="00954D31"/>
     <w:rPr>
       <w:szCs w:val="20"/>
     </w:rPr>
   </w:style>
-  <w:style w:type="character" w:styleId="FootnoteReference">
+  <w:style w:type="character" w:styleId="Voetnootmarkering">
     <w:name w:val="footnote reference"/>
     <w:rsid w:val="00954D31"/>
     <w:rPr>
       <w:vertAlign w:val="superscript"/>
     </w:rPr>
   </w:style>
-  <w:style w:type="paragraph" w:styleId="FootnoteText">
+  <w:style w:type="paragraph" w:styleId="Voetnoottekst">
     <w:name w:val="footnote text"/>
-    <w:basedOn w:val="Normal"/>
+    <w:basedOn w:val="Standaard"/>
     <w:rsid w:val="00954D31"/>
     <w:rPr>
       <w:szCs w:val="20"/>
@@ -3059,8 +3056,8 @@
   </w:style>
   <w:style w:type="paragraph" w:styleId="Index1">
     <w:name w:val="index 1"/>
-    <w:basedOn w:val="Normal"/>
-    <w:next w:val="Normal"/>
+    <w:basedOn w:val="Standaard"/>
+    <w:next w:val="Standaard"/>
     <w:autoRedefine/>
     <w:rsid w:val="00954D31"/>
     <w:pPr>
@@ -3069,8 +3066,8 @@
   </w:style>
   <w:style w:type="paragraph" w:styleId="Index2">
     <w:name w:val="index 2"/>
-    <w:basedOn w:val="Normal"/>
-    <w:next w:val="Normal"/>
+    <w:basedOn w:val="Standaard"/>
+    <w:next w:val="Standaard"/>
     <w:autoRedefine/>
     <w:rsid w:val="00954D31"/>
     <w:pPr>
@@ -3079,8 +3076,8 @@
   </w:style>
   <w:style w:type="paragraph" w:styleId="Index3">
     <w:name w:val="index 3"/>
-    <w:basedOn w:val="Normal"/>
-    <w:next w:val="Normal"/>
+    <w:basedOn w:val="Standaard"/>
+    <w:next w:val="Standaard"/>
     <w:autoRedefine/>
     <w:rsid w:val="00954D31"/>
     <w:pPr>
@@ -3089,8 +3086,8 @@
   </w:style>
   <w:style w:type="paragraph" w:styleId="Index4">
     <w:name w:val="index 4"/>
-    <w:basedOn w:val="Normal"/>
-    <w:next w:val="Normal"/>
+    <w:basedOn w:val="Standaard"/>
+    <w:next w:val="Standaard"/>
     <w:autoRedefine/>
     <w:rsid w:val="00954D31"/>
     <w:pPr>
@@ -3099,8 +3096,8 @@
   </w:style>
   <w:style w:type="paragraph" w:styleId="Index5">
     <w:name w:val="index 5"/>
-    <w:basedOn w:val="Normal"/>
-    <w:next w:val="Normal"/>
+    <w:basedOn w:val="Standaard"/>
+    <w:next w:val="Standaard"/>
     <w:autoRedefine/>
     <w:rsid w:val="00954D31"/>
     <w:pPr>
@@ -3109,8 +3106,8 @@
   </w:style>
   <w:style w:type="paragraph" w:styleId="Index6">
     <w:name w:val="index 6"/>
-    <w:basedOn w:val="Normal"/>
-    <w:next w:val="Normal"/>
+    <w:basedOn w:val="Standaard"/>
+    <w:next w:val="Standaard"/>
     <w:autoRedefine/>
     <w:rsid w:val="00954D31"/>
     <w:pPr>
@@ -3119,8 +3116,8 @@
   </w:style>
   <w:style w:type="paragraph" w:styleId="Index7">
     <w:name w:val="index 7"/>
-    <w:basedOn w:val="Normal"/>
-    <w:next w:val="Normal"/>
+    <w:basedOn w:val="Standaard"/>
+    <w:next w:val="Standaard"/>
     <w:autoRedefine/>
     <w:rsid w:val="00954D31"/>
     <w:pPr>
@@ -3129,8 +3126,8 @@
   </w:style>
   <w:style w:type="paragraph" w:styleId="Index8">
     <w:name w:val="index 8"/>
-    <w:basedOn w:val="Normal"/>
-    <w:next w:val="Normal"/>
+    <w:basedOn w:val="Standaard"/>
+    <w:next w:val="Standaard"/>
     <w:autoRedefine/>
     <w:rsid w:val="00954D31"/>
     <w:pPr>
@@ -3139,17 +3136,17 @@
   </w:style>
   <w:style w:type="paragraph" w:styleId="Index9">
     <w:name w:val="index 9"/>
-    <w:basedOn w:val="Normal"/>
-    <w:next w:val="Normal"/>
+    <w:basedOn w:val="Standaard"/>
+    <w:next w:val="Standaard"/>
     <w:autoRedefine/>
     <w:rsid w:val="00954D31"/>
     <w:pPr>
       <w:ind w:left="1800" w:hanging="200"/>
     </w:pPr>
   </w:style>
-  <w:style w:type="paragraph" w:styleId="IndexHeading">
+  <w:style w:type="paragraph" w:styleId="Indexkop">
     <w:name w:val="index heading"/>
-    <w:basedOn w:val="Normal"/>
+    <w:basedOn w:val="Standaard"/>
     <w:next w:val="Index1"/>
     <w:rsid w:val="00954D31"/>
     <w:rPr>
@@ -3158,7 +3155,7 @@
       <w:bCs/>
     </w:rPr>
   </w:style>
-  <w:style w:type="paragraph" w:styleId="MacroText">
+  <w:style w:type="paragraph" w:styleId="Macrotekst">
     <w:name w:val="macro"/>
     <w:rsid w:val="00954D31"/>
     <w:pPr>
@@ -3179,28 +3176,28 @@
       <w:rFonts w:ascii="Courier New" w:hAnsi="Courier New" w:cs="Courier New"/>
     </w:rPr>
   </w:style>
-  <w:style w:type="paragraph" w:styleId="TableofAuthorities">
+  <w:style w:type="paragraph" w:styleId="Bronvermelding">
     <w:name w:val="table of authorities"/>
-    <w:basedOn w:val="Normal"/>
-    <w:next w:val="Normal"/>
+    <w:basedOn w:val="Standaard"/>
+    <w:next w:val="Standaard"/>
     <w:rsid w:val="00954D31"/>
     <w:pPr>
       <w:ind w:left="200" w:hanging="200"/>
     </w:pPr>
   </w:style>
-  <w:style w:type="paragraph" w:styleId="TableofFigures">
+  <w:style w:type="paragraph" w:styleId="Lijstmetafbeeldingen">
     <w:name w:val="table of figures"/>
-    <w:basedOn w:val="Normal"/>
-    <w:next w:val="Normal"/>
+    <w:basedOn w:val="Standaard"/>
+    <w:next w:val="Standaard"/>
     <w:rsid w:val="00954D31"/>
     <w:pPr>
       <w:ind w:left="400" w:hanging="400"/>
     </w:pPr>
   </w:style>
-  <w:style w:type="paragraph" w:styleId="TOAHeading">
+  <w:style w:type="paragraph" w:styleId="Kopbronvermelding">
     <w:name w:val="toa heading"/>
-    <w:basedOn w:val="Normal"/>
-    <w:next w:val="Normal"/>
+    <w:basedOn w:val="Standaard"/>
+    <w:next w:val="Standaard"/>
     <w:rsid w:val="00954D31"/>
     <w:pPr>
       <w:spacing w:before="120"/>
@@ -3213,90 +3210,90 @@
       <w:szCs w:val="24"/>
     </w:rPr>
   </w:style>
-  <w:style w:type="paragraph" w:styleId="TOC1">
+  <w:style w:type="paragraph" w:styleId="Inhopg1">
     <w:name w:val="toc 1"/>
-    <w:basedOn w:val="Normal"/>
-    <w:next w:val="Normal"/>
+    <w:basedOn w:val="Standaard"/>
+    <w:next w:val="Standaard"/>
     <w:autoRedefine/>
     <w:rsid w:val="00954D31"/>
     <w:pPr>
       <w:ind w:left="0"/>
     </w:pPr>
   </w:style>
-  <w:style w:type="paragraph" w:styleId="TOC2">
+  <w:style w:type="paragraph" w:styleId="Inhopg2">
     <w:name w:val="toc 2"/>
-    <w:basedOn w:val="Normal"/>
-    <w:next w:val="Normal"/>
+    <w:basedOn w:val="Standaard"/>
+    <w:next w:val="Standaard"/>
     <w:autoRedefine/>
     <w:rsid w:val="00954D31"/>
     <w:pPr>
       <w:ind w:left="200"/>
     </w:pPr>
   </w:style>
-  <w:style w:type="paragraph" w:styleId="TOC3">
+  <w:style w:type="paragraph" w:styleId="Inhopg3">
     <w:name w:val="toc 3"/>
-    <w:basedOn w:val="Normal"/>
-    <w:next w:val="Normal"/>
+    <w:basedOn w:val="Standaard"/>
+    <w:next w:val="Standaard"/>
     <w:autoRedefine/>
     <w:rsid w:val="00954D31"/>
     <w:pPr>
       <w:ind w:left="400"/>
     </w:pPr>
   </w:style>
-  <w:style w:type="paragraph" w:styleId="TOC4">
+  <w:style w:type="paragraph" w:styleId="Inhopg4">
     <w:name w:val="toc 4"/>
-    <w:basedOn w:val="Normal"/>
-    <w:next w:val="Normal"/>
+    <w:basedOn w:val="Standaard"/>
+    <w:next w:val="Standaard"/>
     <w:autoRedefine/>
     <w:rsid w:val="00954D31"/>
     <w:pPr>
       <w:ind w:left="600"/>
     </w:pPr>
   </w:style>
-  <w:style w:type="paragraph" w:styleId="TOC5">
+  <w:style w:type="paragraph" w:styleId="Inhopg5">
     <w:name w:val="toc 5"/>
-    <w:basedOn w:val="Normal"/>
-    <w:next w:val="Normal"/>
+    <w:basedOn w:val="Standaard"/>
+    <w:next w:val="Standaard"/>
     <w:autoRedefine/>
     <w:rsid w:val="00954D31"/>
     <w:pPr>
       <w:ind w:left="800"/>
     </w:pPr>
   </w:style>
-  <w:style w:type="paragraph" w:styleId="TOC6">
+  <w:style w:type="paragraph" w:styleId="Inhopg6">
     <w:name w:val="toc 6"/>
-    <w:basedOn w:val="Normal"/>
-    <w:next w:val="Normal"/>
+    <w:basedOn w:val="Standaard"/>
+    <w:next w:val="Standaard"/>
     <w:autoRedefine/>
     <w:rsid w:val="00954D31"/>
     <w:pPr>
       <w:ind w:left="1000"/>
     </w:pPr>
   </w:style>
-  <w:style w:type="paragraph" w:styleId="TOC7">
+  <w:style w:type="paragraph" w:styleId="Inhopg7">
     <w:name w:val="toc 7"/>
-    <w:basedOn w:val="Normal"/>
-    <w:next w:val="Normal"/>
+    <w:basedOn w:val="Standaard"/>
+    <w:next w:val="Standaard"/>
     <w:autoRedefine/>
     <w:rsid w:val="00954D31"/>
     <w:pPr>
       <w:ind w:left="1200"/>
     </w:pPr>
   </w:style>
-  <w:style w:type="paragraph" w:styleId="TOC8">
+  <w:style w:type="paragraph" w:styleId="Inhopg8">
     <w:name w:val="toc 8"/>
-    <w:basedOn w:val="Normal"/>
-    <w:next w:val="Normal"/>
+    <w:basedOn w:val="Standaard"/>
+    <w:next w:val="Standaard"/>
     <w:autoRedefine/>
     <w:rsid w:val="00954D31"/>
     <w:pPr>
       <w:ind w:left="1400"/>
     </w:pPr>
   </w:style>
-  <w:style w:type="paragraph" w:styleId="TOC9">
+  <w:style w:type="paragraph" w:styleId="Inhopg9">
     <w:name w:val="toc 9"/>
-    <w:basedOn w:val="Normal"/>
-    <w:next w:val="Normal"/>
+    <w:basedOn w:val="Standaard"/>
+    <w:next w:val="Standaard"/>
     <w:autoRedefine/>
     <w:rsid w:val="00954D31"/>
     <w:pPr>
@@ -3305,7 +3302,7 @@
   </w:style>
   <w:style w:type="paragraph" w:customStyle="1" w:styleId="Spacing">
     <w:name w:val="Spacing"/>
-    <w:basedOn w:val="Normal"/>
+    <w:basedOn w:val="Standaard"/>
     <w:link w:val="SpacingChar"/>
     <w:rsid w:val="00954D31"/>
     <w:rPr>
@@ -3314,7 +3311,7 @@
   </w:style>
   <w:style w:type="paragraph" w:customStyle="1" w:styleId="Code">
     <w:name w:val="Code"/>
-    <w:basedOn w:val="Normal"/>
+    <w:basedOn w:val="Standaard"/>
     <w:link w:val="CodeChar"/>
     <w:rsid w:val="0001638E"/>
     <w:rPr>
@@ -3342,9 +3339,9 @@
       <w:lang w:val="en-US" w:eastAsia="en-US" w:bidi="ar-SA"/>
     </w:rPr>
   </w:style>
-  <w:style w:type="character" w:customStyle="1" w:styleId="Heading4Char">
-    <w:name w:val="Heading 4 Char"/>
-    <w:link w:val="Heading4"/>
+  <w:style w:type="character" w:customStyle="1" w:styleId="Kop4Char">
+    <w:name w:val="Kop 4 Char"/>
+    <w:link w:val="Kop4"/>
     <w:rsid w:val="00711C53"/>
     <w:rPr>
       <w:rFonts w:ascii="Tahoma" w:hAnsi="Tahoma"/>
@@ -3356,7 +3353,7 @@
   </w:style>
   <w:style w:type="paragraph" w:customStyle="1" w:styleId="Picture">
     <w:name w:val="Picture"/>
-    <w:basedOn w:val="Normal"/>
+    <w:basedOn w:val="Standaard"/>
     <w:rsid w:val="00731D56"/>
     <w:pPr>
       <w:ind w:left="0"/>
@@ -3373,7 +3370,7 @@
   </w:style>
   <w:style w:type="paragraph" w:customStyle="1" w:styleId="AlineaSeparator">
     <w:name w:val="Alinea Separator"/>
-    <w:basedOn w:val="Normal"/>
+    <w:basedOn w:val="Standaard"/>
     <w:rsid w:val="00731D56"/>
     <w:pPr>
       <w:ind w:left="0"/>
@@ -3386,10 +3383,10 @@
       <w:szCs w:val="24"/>
     </w:rPr>
   </w:style>
-  <w:style w:type="character" w:customStyle="1" w:styleId="Heading5Char">
-    <w:name w:val="Heading 5 Char"/>
-    <w:basedOn w:val="DefaultParagraphFont"/>
-    <w:link w:val="Heading5"/>
+  <w:style w:type="character" w:customStyle="1" w:styleId="Kop5Char">
+    <w:name w:val="Kop 5 Char"/>
+    <w:basedOn w:val="Standaardalinea-lettertype"/>
+    <w:link w:val="Kop5"/>
     <w:uiPriority w:val="9"/>
     <w:rsid w:val="00E837B3"/>
     <w:rPr>

</xml_diff>